<commit_message>
Finished all 3 experiments in hands on 3 and made reports
</commit_message>
<xml_diff>
--- a/docs/Hands on assignment 3.docx
+++ b/docs/Hands on assignment 3.docx
@@ -83,7 +83,7 @@
           <w:bCs w:val="false"/>
           <w:u w:val="none"/>
         </w:rPr>
-        <w:t>Expected result: No messages received as the broker shouldn’t store them</w:t>
+        <w:t>Expected result: No messages received as the broker shouldn’t store them.</w:t>
       </w:r>
     </w:p>
     <w:p>
@@ -113,19 +113,15 @@
       <w:pPr>
         <w:pStyle w:val="Normal"/>
         <w:bidi w:val="0"/>
-        <w:jc w:val="start"/>
-        <w:rPr>
-          <w:b w:val="false"/>
-          <w:bCs w:val="false"/>
-          <w:u w:val="none"/>
-        </w:rPr>
-      </w:pPr>
-      <w:r>
-        <w:rPr>
-          <w:b w:val="false"/>
-          <w:bCs w:val="false"/>
-          <w:u w:val="none"/>
-        </w:rPr>
+        <w:spacing w:before="0" w:after="0"/>
+        <w:jc w:val="start"/>
+        <w:rPr>
+          <w:b w:val="false"/>
+          <w:bCs w:val="false"/>
+          <w:u w:val="none"/>
+        </w:rPr>
+      </w:pPr>
+      <w:r>
         <w:drawing>
           <wp:anchor behindDoc="0" distT="0" distB="0" distL="0" distR="0" simplePos="0" locked="0" layoutInCell="0" allowOverlap="1" relativeHeight="2">
             <wp:simplePos x="0" y="0"/>
@@ -194,11 +190,6 @@
         </w:rPr>
       </w:pPr>
       <w:r>
-        <w:rPr>
-          <w:b w:val="false"/>
-          <w:bCs w:val="false"/>
-          <w:u w:val="none"/>
-        </w:rPr>
         <w:drawing>
           <wp:anchor behindDoc="0" distT="0" distB="0" distL="0" distR="0" simplePos="0" locked="0" layoutInCell="0" allowOverlap="1" relativeHeight="3">
             <wp:simplePos x="0" y="0"/>
@@ -281,19 +272,15 @@
       <w:pPr>
         <w:pStyle w:val="Normal"/>
         <w:bidi w:val="0"/>
-        <w:jc w:val="start"/>
-        <w:rPr>
-          <w:b w:val="false"/>
-          <w:bCs w:val="false"/>
-          <w:u w:val="none"/>
-        </w:rPr>
-      </w:pPr>
-      <w:r>
-        <w:rPr>
-          <w:b w:val="false"/>
-          <w:bCs w:val="false"/>
-          <w:u w:val="none"/>
-        </w:rPr>
+        <w:spacing w:before="0" w:after="0"/>
+        <w:jc w:val="start"/>
+        <w:rPr>
+          <w:b w:val="false"/>
+          <w:bCs w:val="false"/>
+          <w:u w:val="none"/>
+        </w:rPr>
+      </w:pPr>
+      <w:r>
         <w:drawing>
           <wp:anchor behindDoc="0" distT="0" distB="0" distL="0" distR="0" simplePos="0" locked="0" layoutInCell="0" allowOverlap="1" relativeHeight="4">
             <wp:simplePos x="0" y="0"/>
@@ -362,11 +349,6 @@
         </w:rPr>
       </w:pPr>
       <w:r>
-        <w:rPr>
-          <w:b w:val="false"/>
-          <w:bCs w:val="false"/>
-          <w:u w:val="none"/>
-        </w:rPr>
         <w:drawing>
           <wp:anchor behindDoc="0" distT="0" distB="0" distL="0" distR="0" simplePos="0" locked="0" layoutInCell="0" allowOverlap="1" relativeHeight="5">
             <wp:simplePos x="0" y="0"/>
@@ -460,7 +442,23 @@
           <w:bCs w:val="false"/>
           <w:u w:val="none"/>
         </w:rPr>
-        <w:t>On the second run the publisher was ran AFTER the publisher and didn’t receive the message since it wasn't retained by anyone.</w:t>
+        <w:t xml:space="preserve">On the second run the </w:t>
+      </w:r>
+      <w:r>
+        <w:rPr>
+          <w:b w:val="false"/>
+          <w:bCs w:val="false"/>
+          <w:u w:val="none"/>
+        </w:rPr>
+        <w:t>subscriber</w:t>
+      </w:r>
+      <w:r>
+        <w:rPr>
+          <w:b w:val="false"/>
+          <w:bCs w:val="false"/>
+          <w:u w:val="none"/>
+        </w:rPr>
+        <w:t xml:space="preserve"> was ran AFTER the publisher and didn’t receive the message since it wasn't retained by anyone.</w:t>
       </w:r>
       <w:r>
         <w:br w:type="page"/>
@@ -470,19 +468,920 @@
       <w:pPr>
         <w:pStyle w:val="Normal"/>
         <w:bidi w:val="0"/>
-        <w:jc w:val="start"/>
-        <w:rPr>
-          <w:b w:val="false"/>
-          <w:bCs w:val="false"/>
-          <w:u w:val="none"/>
-        </w:rPr>
-      </w:pPr>
-      <w:r>
-        <w:rPr>
-          <w:b w:val="false"/>
-          <w:bCs w:val="false"/>
-          <w:u w:val="none"/>
-        </w:rPr>
+        <w:jc w:val="center"/>
+        <w:rPr>
+          <w:b/>
+          <w:bCs/>
+          <w:sz w:val="48"/>
+          <w:szCs w:val="48"/>
+          <w:u w:val="single"/>
+        </w:rPr>
+      </w:pPr>
+      <w:r>
+        <w:rPr>
+          <w:b/>
+          <w:bCs/>
+          <w:sz w:val="48"/>
+          <w:szCs w:val="48"/>
+          <w:u w:val="single"/>
+        </w:rPr>
+        <w:t xml:space="preserve">Test </w:t>
+      </w:r>
+      <w:r>
+        <w:rPr>
+          <w:b/>
+          <w:bCs/>
+          <w:sz w:val="48"/>
+          <w:szCs w:val="48"/>
+          <w:u w:val="single"/>
+        </w:rPr>
+        <w:t>2</w:t>
+      </w:r>
+    </w:p>
+    <w:p>
+      <w:pPr>
+        <w:pStyle w:val="Normal"/>
+        <w:bidi w:val="0"/>
+        <w:jc w:val="start"/>
+        <w:rPr>
+          <w:b w:val="false"/>
+          <w:bCs w:val="false"/>
+          <w:u w:val="none"/>
+        </w:rPr>
+      </w:pPr>
+      <w:r>
+        <w:rPr>
+          <w:b w:val="false"/>
+          <w:bCs w:val="false"/>
+          <w:u w:val="none"/>
+        </w:rPr>
+        <w:t xml:space="preserve">clean_session = </w:t>
+      </w:r>
+      <w:r>
+        <w:rPr>
+          <w:b w:val="false"/>
+          <w:bCs w:val="false"/>
+          <w:u w:val="none"/>
+        </w:rPr>
+        <w:t>False</w:t>
+      </w:r>
+    </w:p>
+    <w:p>
+      <w:pPr>
+        <w:pStyle w:val="Normal"/>
+        <w:bidi w:val="0"/>
+        <w:jc w:val="start"/>
+        <w:rPr>
+          <w:b w:val="false"/>
+          <w:bCs w:val="false"/>
+          <w:u w:val="none"/>
+        </w:rPr>
+      </w:pPr>
+      <w:r>
+        <w:rPr>
+          <w:b w:val="false"/>
+          <w:bCs w:val="false"/>
+          <w:u w:val="none"/>
+        </w:rPr>
+        <w:t xml:space="preserve">publisher and subscriber QOS = </w:t>
+      </w:r>
+      <w:r>
+        <w:rPr>
+          <w:b w:val="false"/>
+          <w:bCs w:val="false"/>
+          <w:u w:val="none"/>
+        </w:rPr>
+        <w:t>1</w:t>
+      </w:r>
+    </w:p>
+    <w:p>
+      <w:pPr>
+        <w:pStyle w:val="Normal"/>
+        <w:bidi w:val="0"/>
+        <w:jc w:val="start"/>
+        <w:rPr>
+          <w:b w:val="false"/>
+          <w:bCs w:val="false"/>
+          <w:u w:val="none"/>
+        </w:rPr>
+      </w:pPr>
+      <w:r>
+        <w:rPr>
+          <w:b w:val="false"/>
+          <w:bCs w:val="false"/>
+          <w:u w:val="none"/>
+        </w:rPr>
+        <w:t>Expected result: Messages to be received.</w:t>
+      </w:r>
+    </w:p>
+    <w:p>
+      <w:pPr>
+        <w:pStyle w:val="Normal"/>
+        <w:bidi w:val="0"/>
+        <w:jc w:val="start"/>
+        <w:rPr>
+          <w:b w:val="false"/>
+          <w:bCs w:val="false"/>
+          <w:u w:val="none"/>
+        </w:rPr>
+      </w:pPr>
+      <w:r>
+        <w:rPr/>
+        <w:t xml:space="preserve">Actual results: The subscriber </w:t>
+      </w:r>
+      <w:r>
+        <w:rPr/>
+        <w:t xml:space="preserve">always </w:t>
+      </w:r>
+      <w:r>
+        <w:rPr/>
+        <w:t xml:space="preserve">receives the messages </w:t>
+      </w:r>
+      <w:r>
+        <w:rPr/>
+        <w:t>regardless if it was running beforehand (as long as the session names remain consistent between runs)</w:t>
+      </w:r>
+    </w:p>
+    <w:p>
+      <w:pPr>
+        <w:pStyle w:val="Normal"/>
+        <w:bidi w:val="0"/>
+        <w:jc w:val="start"/>
+        <w:rPr>
+          <w:b w:val="false"/>
+          <w:bCs w:val="false"/>
+          <w:u w:val="none"/>
+        </w:rPr>
+      </w:pPr>
+      <w:r>
+        <w:rPr/>
+      </w:r>
+      <w:r>
+        <w:br w:type="page"/>
+      </w:r>
+    </w:p>
+    <w:p>
+      <w:pPr>
+        <w:pStyle w:val="Normal"/>
+        <w:bidi w:val="0"/>
+        <w:jc w:val="start"/>
+        <w:rPr/>
+      </w:pPr>
+      <w:r>
+        <w:rPr/>
+        <w:t>Publisher code:</w:t>
+      </w:r>
+    </w:p>
+    <w:p>
+      <w:pPr>
+        <w:pStyle w:val="Normal"/>
+        <w:bidi w:val="0"/>
+        <w:jc w:val="start"/>
+        <w:rPr/>
+      </w:pPr>
+      <w:r>
+        <w:rPr/>
+        <w:drawing>
+          <wp:anchor behindDoc="0" distT="0" distB="0" distL="0" distR="0" simplePos="0" locked="0" layoutInCell="0" allowOverlap="1" relativeHeight="6">
+            <wp:simplePos x="0" y="0"/>
+            <wp:positionH relativeFrom="column">
+              <wp:align>center</wp:align>
+            </wp:positionH>
+            <wp:positionV relativeFrom="paragraph">
+              <wp:posOffset>635</wp:posOffset>
+            </wp:positionV>
+            <wp:extent cx="6120130" cy="4178935"/>
+            <wp:effectExtent l="0" t="0" r="0" b="0"/>
+            <wp:wrapSquare wrapText="largest"/>
+            <wp:docPr id="5" name="Image5" descr="" title=""/>
+            <wp:cNvGraphicFramePr>
+              <a:graphicFrameLocks xmlns:a="http://schemas.openxmlformats.org/drawingml/2006/main" noChangeAspect="1"/>
+            </wp:cNvGraphicFramePr>
+            <a:graphic xmlns:a="http://schemas.openxmlformats.org/drawingml/2006/main">
+              <a:graphicData uri="http://schemas.openxmlformats.org/drawingml/2006/picture">
+                <pic:pic xmlns:pic="http://schemas.openxmlformats.org/drawingml/2006/picture">
+                  <pic:nvPicPr>
+                    <pic:cNvPr id="5" name="Image5" descr="" title=""/>
+                    <pic:cNvPicPr>
+                      <a:picLocks noChangeAspect="1" noChangeArrowheads="1"/>
+                    </pic:cNvPicPr>
+                  </pic:nvPicPr>
+                  <pic:blipFill>
+                    <a:blip r:embed="rId6"/>
+                    <a:stretch>
+                      <a:fillRect/>
+                    </a:stretch>
+                  </pic:blipFill>
+                  <pic:spPr bwMode="auto">
+                    <a:xfrm>
+                      <a:off x="0" y="0"/>
+                      <a:ext cx="6120130" cy="4178935"/>
+                    </a:xfrm>
+                    <a:prstGeom prst="rect">
+                      <a:avLst/>
+                    </a:prstGeom>
+                  </pic:spPr>
+                </pic:pic>
+              </a:graphicData>
+            </a:graphic>
+          </wp:anchor>
+        </w:drawing>
+      </w:r>
+    </w:p>
+    <w:p>
+      <w:pPr>
+        <w:pStyle w:val="Normal"/>
+        <w:bidi w:val="0"/>
+        <w:jc w:val="start"/>
+        <w:rPr/>
+      </w:pPr>
+      <w:r>
+        <w:rPr/>
+        <w:t>Subscriber code:</w:t>
+      </w:r>
+    </w:p>
+    <w:p>
+      <w:pPr>
+        <w:pStyle w:val="Normal"/>
+        <w:bidi w:val="0"/>
+        <w:jc w:val="start"/>
+        <w:rPr/>
+      </w:pPr>
+      <w:r>
+        <w:rPr/>
+        <w:drawing>
+          <wp:anchor behindDoc="0" distT="0" distB="0" distL="0" distR="0" simplePos="0" locked="0" layoutInCell="0" allowOverlap="1" relativeHeight="7">
+            <wp:simplePos x="0" y="0"/>
+            <wp:positionH relativeFrom="column">
+              <wp:align>center</wp:align>
+            </wp:positionH>
+            <wp:positionV relativeFrom="paragraph">
+              <wp:posOffset>635</wp:posOffset>
+            </wp:positionV>
+            <wp:extent cx="6120130" cy="4434840"/>
+            <wp:effectExtent l="0" t="0" r="0" b="0"/>
+            <wp:wrapSquare wrapText="largest"/>
+            <wp:docPr id="6" name="Image6" descr="" title=""/>
+            <wp:cNvGraphicFramePr>
+              <a:graphicFrameLocks xmlns:a="http://schemas.openxmlformats.org/drawingml/2006/main" noChangeAspect="1"/>
+            </wp:cNvGraphicFramePr>
+            <a:graphic xmlns:a="http://schemas.openxmlformats.org/drawingml/2006/main">
+              <a:graphicData uri="http://schemas.openxmlformats.org/drawingml/2006/picture">
+                <pic:pic xmlns:pic="http://schemas.openxmlformats.org/drawingml/2006/picture">
+                  <pic:nvPicPr>
+                    <pic:cNvPr id="6" name="Image6" descr="" title=""/>
+                    <pic:cNvPicPr>
+                      <a:picLocks noChangeAspect="1" noChangeArrowheads="1"/>
+                    </pic:cNvPicPr>
+                  </pic:nvPicPr>
+                  <pic:blipFill>
+                    <a:blip r:embed="rId7"/>
+                    <a:stretch>
+                      <a:fillRect/>
+                    </a:stretch>
+                  </pic:blipFill>
+                  <pic:spPr bwMode="auto">
+                    <a:xfrm>
+                      <a:off x="0" y="0"/>
+                      <a:ext cx="6120130" cy="4434840"/>
+                    </a:xfrm>
+                    <a:prstGeom prst="rect">
+                      <a:avLst/>
+                    </a:prstGeom>
+                  </pic:spPr>
+                </pic:pic>
+              </a:graphicData>
+            </a:graphic>
+          </wp:anchor>
+        </w:drawing>
+      </w:r>
+      <w:r>
+        <w:br w:type="page"/>
+      </w:r>
+    </w:p>
+    <w:p>
+      <w:pPr>
+        <w:pStyle w:val="Normal"/>
+        <w:bidi w:val="0"/>
+        <w:jc w:val="start"/>
+        <w:rPr/>
+      </w:pPr>
+      <w:r>
+        <w:rPr/>
+        <w:t>Publisher run:</w:t>
+      </w:r>
+    </w:p>
+    <w:p>
+      <w:pPr>
+        <w:pStyle w:val="Normal"/>
+        <w:bidi w:val="0"/>
+        <w:jc w:val="start"/>
+        <w:rPr/>
+      </w:pPr>
+      <w:r>
+        <w:rPr/>
+        <w:drawing>
+          <wp:anchor behindDoc="0" distT="0" distB="0" distL="0" distR="0" simplePos="0" locked="0" layoutInCell="0" allowOverlap="1" relativeHeight="8">
+            <wp:simplePos x="0" y="0"/>
+            <wp:positionH relativeFrom="column">
+              <wp:align>center</wp:align>
+            </wp:positionH>
+            <wp:positionV relativeFrom="paragraph">
+              <wp:posOffset>635</wp:posOffset>
+            </wp:positionV>
+            <wp:extent cx="6120130" cy="3846195"/>
+            <wp:effectExtent l="0" t="0" r="0" b="0"/>
+            <wp:wrapSquare wrapText="largest"/>
+            <wp:docPr id="7" name="Image7" descr="" title=""/>
+            <wp:cNvGraphicFramePr>
+              <a:graphicFrameLocks xmlns:a="http://schemas.openxmlformats.org/drawingml/2006/main" noChangeAspect="1"/>
+            </wp:cNvGraphicFramePr>
+            <a:graphic xmlns:a="http://schemas.openxmlformats.org/drawingml/2006/main">
+              <a:graphicData uri="http://schemas.openxmlformats.org/drawingml/2006/picture">
+                <pic:pic xmlns:pic="http://schemas.openxmlformats.org/drawingml/2006/picture">
+                  <pic:nvPicPr>
+                    <pic:cNvPr id="7" name="Image7" descr="" title=""/>
+                    <pic:cNvPicPr>
+                      <a:picLocks noChangeAspect="1" noChangeArrowheads="1"/>
+                    </pic:cNvPicPr>
+                  </pic:nvPicPr>
+                  <pic:blipFill>
+                    <a:blip r:embed="rId8"/>
+                    <a:stretch>
+                      <a:fillRect/>
+                    </a:stretch>
+                  </pic:blipFill>
+                  <pic:spPr bwMode="auto">
+                    <a:xfrm>
+                      <a:off x="0" y="0"/>
+                      <a:ext cx="6120130" cy="3846195"/>
+                    </a:xfrm>
+                    <a:prstGeom prst="rect">
+                      <a:avLst/>
+                    </a:prstGeom>
+                  </pic:spPr>
+                </pic:pic>
+              </a:graphicData>
+            </a:graphic>
+          </wp:anchor>
+        </w:drawing>
+      </w:r>
+    </w:p>
+    <w:p>
+      <w:pPr>
+        <w:pStyle w:val="Normal"/>
+        <w:bidi w:val="0"/>
+        <w:jc w:val="start"/>
+        <w:rPr/>
+      </w:pPr>
+      <w:r>
+        <w:rPr/>
+        <w:t>Subscriber run:</w:t>
+      </w:r>
+    </w:p>
+    <w:p>
+      <w:pPr>
+        <w:pStyle w:val="Normal"/>
+        <w:bidi w:val="0"/>
+        <w:jc w:val="start"/>
+        <w:rPr/>
+      </w:pPr>
+      <w:r>
+        <w:rPr/>
+        <w:drawing>
+          <wp:anchor behindDoc="0" distT="0" distB="0" distL="0" distR="0" simplePos="0" locked="0" layoutInCell="0" allowOverlap="1" relativeHeight="9">
+            <wp:simplePos x="0" y="0"/>
+            <wp:positionH relativeFrom="column">
+              <wp:posOffset>0</wp:posOffset>
+            </wp:positionH>
+            <wp:positionV relativeFrom="paragraph">
+              <wp:posOffset>33655</wp:posOffset>
+            </wp:positionV>
+            <wp:extent cx="6120130" cy="3846195"/>
+            <wp:effectExtent l="0" t="0" r="0" b="0"/>
+            <wp:wrapSquare wrapText="largest"/>
+            <wp:docPr id="8" name="Image8" descr="" title=""/>
+            <wp:cNvGraphicFramePr>
+              <a:graphicFrameLocks xmlns:a="http://schemas.openxmlformats.org/drawingml/2006/main" noChangeAspect="1"/>
+            </wp:cNvGraphicFramePr>
+            <a:graphic xmlns:a="http://schemas.openxmlformats.org/drawingml/2006/main">
+              <a:graphicData uri="http://schemas.openxmlformats.org/drawingml/2006/picture">
+                <pic:pic xmlns:pic="http://schemas.openxmlformats.org/drawingml/2006/picture">
+                  <pic:nvPicPr>
+                    <pic:cNvPr id="8" name="Image8" descr="" title=""/>
+                    <pic:cNvPicPr>
+                      <a:picLocks noChangeAspect="1" noChangeArrowheads="1"/>
+                    </pic:cNvPicPr>
+                  </pic:nvPicPr>
+                  <pic:blipFill>
+                    <a:blip r:embed="rId9"/>
+                    <a:stretch>
+                      <a:fillRect/>
+                    </a:stretch>
+                  </pic:blipFill>
+                  <pic:spPr bwMode="auto">
+                    <a:xfrm>
+                      <a:off x="0" y="0"/>
+                      <a:ext cx="6120130" cy="3846195"/>
+                    </a:xfrm>
+                    <a:prstGeom prst="rect">
+                      <a:avLst/>
+                    </a:prstGeom>
+                  </pic:spPr>
+                </pic:pic>
+              </a:graphicData>
+            </a:graphic>
+          </wp:anchor>
+        </w:drawing>
+      </w:r>
+    </w:p>
+    <w:p>
+      <w:pPr>
+        <w:pStyle w:val="Normal"/>
+        <w:bidi w:val="0"/>
+        <w:jc w:val="start"/>
+        <w:rPr>
+          <w:b w:val="false"/>
+          <w:bCs w:val="false"/>
+          <w:u w:val="none"/>
+        </w:rPr>
+      </w:pPr>
+      <w:r>
+        <w:rPr>
+          <w:b w:val="false"/>
+          <w:bCs w:val="false"/>
+          <w:u w:val="none"/>
+        </w:rPr>
+        <w:t>On the first run the subscriber was ran before the publisher and received the message sent by the publisher.</w:t>
+      </w:r>
+    </w:p>
+    <w:p>
+      <w:pPr>
+        <w:pStyle w:val="Normal"/>
+        <w:bidi w:val="0"/>
+        <w:jc w:val="start"/>
+        <w:rPr>
+          <w:b w:val="false"/>
+          <w:bCs w:val="false"/>
+          <w:u w:val="none"/>
+        </w:rPr>
+      </w:pPr>
+      <w:r>
+        <w:rPr>
+          <w:b w:val="false"/>
+          <w:bCs w:val="false"/>
+          <w:u w:val="none"/>
+        </w:rPr>
+        <w:t xml:space="preserve">On the second run the </w:t>
+      </w:r>
+      <w:r>
+        <w:rPr>
+          <w:b w:val="false"/>
+          <w:bCs w:val="false"/>
+          <w:u w:val="none"/>
+        </w:rPr>
+        <w:t>subscriber</w:t>
+      </w:r>
+      <w:r>
+        <w:rPr>
+          <w:b w:val="false"/>
+          <w:bCs w:val="false"/>
+          <w:u w:val="none"/>
+        </w:rPr>
+        <w:t xml:space="preserve"> was ran AFTER the publisher </w:t>
+      </w:r>
+      <w:r>
+        <w:rPr>
+          <w:b w:val="false"/>
+          <w:bCs w:val="false"/>
+          <w:u w:val="none"/>
+        </w:rPr>
+        <w:t>had already ran twice and since we kept the same session names and didn’t clean the session we got the messages as they were saved</w:t>
+      </w:r>
+      <w:r>
+        <w:br w:type="page"/>
+      </w:r>
+    </w:p>
+    <w:p>
+      <w:pPr>
+        <w:pStyle w:val="Normal"/>
+        <w:bidi w:val="0"/>
+        <w:jc w:val="center"/>
+        <w:rPr>
+          <w:b/>
+          <w:bCs/>
+          <w:sz w:val="48"/>
+          <w:szCs w:val="48"/>
+          <w:u w:val="single"/>
+        </w:rPr>
+      </w:pPr>
+      <w:r>
+        <w:rPr>
+          <w:b/>
+          <w:bCs/>
+          <w:sz w:val="48"/>
+          <w:szCs w:val="48"/>
+          <w:u w:val="single"/>
+        </w:rPr>
+        <w:t xml:space="preserve">Test </w:t>
+      </w:r>
+      <w:r>
+        <w:rPr>
+          <w:b/>
+          <w:bCs/>
+          <w:sz w:val="48"/>
+          <w:szCs w:val="48"/>
+          <w:u w:val="single"/>
+        </w:rPr>
+        <w:t>3</w:t>
+      </w:r>
+    </w:p>
+    <w:p>
+      <w:pPr>
+        <w:pStyle w:val="Normal"/>
+        <w:bidi w:val="0"/>
+        <w:jc w:val="start"/>
+        <w:rPr>
+          <w:b w:val="false"/>
+          <w:bCs w:val="false"/>
+          <w:u w:val="none"/>
+        </w:rPr>
+      </w:pPr>
+      <w:r>
+        <w:rPr>
+          <w:b w:val="false"/>
+          <w:bCs w:val="false"/>
+          <w:u w:val="none"/>
+        </w:rPr>
+        <w:t xml:space="preserve">clean_session = </w:t>
+      </w:r>
+      <w:r>
+        <w:rPr>
+          <w:b w:val="false"/>
+          <w:bCs w:val="false"/>
+          <w:u w:val="none"/>
+        </w:rPr>
+        <w:t>False</w:t>
+      </w:r>
+    </w:p>
+    <w:p>
+      <w:pPr>
+        <w:pStyle w:val="Normal"/>
+        <w:bidi w:val="0"/>
+        <w:jc w:val="start"/>
+        <w:rPr>
+          <w:b w:val="false"/>
+          <w:bCs w:val="false"/>
+          <w:u w:val="none"/>
+        </w:rPr>
+      </w:pPr>
+      <w:r>
+        <w:rPr>
+          <w:b w:val="false"/>
+          <w:bCs w:val="false"/>
+          <w:u w:val="none"/>
+        </w:rPr>
+        <w:t xml:space="preserve">publisher and subscriber QOS = </w:t>
+      </w:r>
+      <w:r>
+        <w:rPr>
+          <w:b w:val="false"/>
+          <w:bCs w:val="false"/>
+          <w:u w:val="none"/>
+        </w:rPr>
+        <w:t xml:space="preserve">1 and 0 respectively </w:t>
+      </w:r>
+    </w:p>
+    <w:p>
+      <w:pPr>
+        <w:pStyle w:val="Normal"/>
+        <w:bidi w:val="0"/>
+        <w:jc w:val="start"/>
+        <w:rPr>
+          <w:b w:val="false"/>
+          <w:bCs w:val="false"/>
+          <w:u w:val="none"/>
+        </w:rPr>
+      </w:pPr>
+      <w:r>
+        <w:rPr>
+          <w:b w:val="false"/>
+          <w:bCs w:val="false"/>
+          <w:u w:val="none"/>
+        </w:rPr>
+        <w:t xml:space="preserve">Expected result: </w:t>
+      </w:r>
+      <w:r>
+        <w:rPr>
+          <w:b w:val="false"/>
+          <w:bCs w:val="false"/>
+          <w:u w:val="none"/>
+        </w:rPr>
+        <w:t xml:space="preserve">Since qos determines the quality of the service between the publisher/subscriber and the broker and not between each other then we expect them </w:t>
+      </w:r>
+      <w:r>
+        <w:rPr>
+          <w:b w:val="false"/>
+          <w:bCs w:val="false"/>
+          <w:u w:val="none"/>
+        </w:rPr>
+        <w:t>to only receive the messages while they're both online.</w:t>
+        <w:br/>
+        <w:t>The effective qos between the publisher and subscriber is 0</w:t>
+      </w:r>
+    </w:p>
+    <w:p>
+      <w:pPr>
+        <w:pStyle w:val="Normal"/>
+        <w:bidi w:val="0"/>
+        <w:jc w:val="start"/>
+        <w:rPr>
+          <w:b w:val="false"/>
+          <w:bCs w:val="false"/>
+          <w:u w:val="none"/>
+        </w:rPr>
+      </w:pPr>
+      <w:r>
+        <w:rPr>
+          <w:b w:val="false"/>
+          <w:bCs w:val="false"/>
+          <w:u w:val="none"/>
+        </w:rPr>
+        <w:t xml:space="preserve">Actual results: </w:t>
+      </w:r>
+      <w:r>
+        <w:rPr>
+          <w:b w:val="false"/>
+          <w:bCs w:val="false"/>
+          <w:u w:val="none"/>
+        </w:rPr>
+        <w:t>Same as test 1, the subscriber receives the messages ONLY IF running while the publisher sends the message.</w:t>
+      </w:r>
+    </w:p>
+    <w:p>
+      <w:pPr>
+        <w:pStyle w:val="Normal"/>
+        <w:bidi w:val="0"/>
+        <w:jc w:val="start"/>
+        <w:rPr>
+          <w:b w:val="false"/>
+          <w:bCs w:val="false"/>
+          <w:u w:val="none"/>
+        </w:rPr>
+      </w:pPr>
+      <w:r>
+        <w:rPr/>
+      </w:r>
+      <w:r>
+        <w:br w:type="page"/>
+      </w:r>
+    </w:p>
+    <w:p>
+      <w:pPr>
+        <w:pStyle w:val="Normal"/>
+        <w:bidi w:val="0"/>
+        <w:jc w:val="start"/>
+        <w:rPr/>
+      </w:pPr>
+      <w:r>
+        <w:rPr/>
+        <w:t>Publisher code:</w:t>
+        <w:br/>
+      </w:r>
+      <w:r>
+        <w:rPr/>
+        <w:drawing>
+          <wp:anchor behindDoc="0" distT="0" distB="0" distL="0" distR="0" simplePos="0" locked="0" layoutInCell="0" allowOverlap="1" relativeHeight="10">
+            <wp:simplePos x="0" y="0"/>
+            <wp:positionH relativeFrom="column">
+              <wp:posOffset>0</wp:posOffset>
+            </wp:positionH>
+            <wp:positionV relativeFrom="paragraph">
+              <wp:posOffset>240030</wp:posOffset>
+            </wp:positionV>
+            <wp:extent cx="6120130" cy="4434840"/>
+            <wp:effectExtent l="0" t="0" r="0" b="0"/>
+            <wp:wrapSquare wrapText="largest"/>
+            <wp:docPr id="9" name="Image9" descr="" title=""/>
+            <wp:cNvGraphicFramePr>
+              <a:graphicFrameLocks xmlns:a="http://schemas.openxmlformats.org/drawingml/2006/main" noChangeAspect="1"/>
+            </wp:cNvGraphicFramePr>
+            <a:graphic xmlns:a="http://schemas.openxmlformats.org/drawingml/2006/main">
+              <a:graphicData uri="http://schemas.openxmlformats.org/drawingml/2006/picture">
+                <pic:pic xmlns:pic="http://schemas.openxmlformats.org/drawingml/2006/picture">
+                  <pic:nvPicPr>
+                    <pic:cNvPr id="9" name="Image9" descr="" title=""/>
+                    <pic:cNvPicPr>
+                      <a:picLocks noChangeAspect="1" noChangeArrowheads="1"/>
+                    </pic:cNvPicPr>
+                  </pic:nvPicPr>
+                  <pic:blipFill>
+                    <a:blip r:embed="rId10"/>
+                    <a:stretch>
+                      <a:fillRect/>
+                    </a:stretch>
+                  </pic:blipFill>
+                  <pic:spPr bwMode="auto">
+                    <a:xfrm>
+                      <a:off x="0" y="0"/>
+                      <a:ext cx="6120130" cy="4434840"/>
+                    </a:xfrm>
+                    <a:prstGeom prst="rect">
+                      <a:avLst/>
+                    </a:prstGeom>
+                  </pic:spPr>
+                </pic:pic>
+              </a:graphicData>
+            </a:graphic>
+          </wp:anchor>
+        </w:drawing>
+        <w:drawing>
+          <wp:anchor behindDoc="0" distT="0" distB="0" distL="0" distR="0" simplePos="0" locked="0" layoutInCell="0" allowOverlap="1" relativeHeight="11">
+            <wp:simplePos x="0" y="0"/>
+            <wp:positionH relativeFrom="column">
+              <wp:posOffset>0</wp:posOffset>
+            </wp:positionH>
+            <wp:positionV relativeFrom="paragraph">
+              <wp:posOffset>5123180</wp:posOffset>
+            </wp:positionV>
+            <wp:extent cx="6120130" cy="4434840"/>
+            <wp:effectExtent l="0" t="0" r="0" b="0"/>
+            <wp:wrapSquare wrapText="largest"/>
+            <wp:docPr id="10" name="Image10" descr="" title=""/>
+            <wp:cNvGraphicFramePr>
+              <a:graphicFrameLocks xmlns:a="http://schemas.openxmlformats.org/drawingml/2006/main" noChangeAspect="1"/>
+            </wp:cNvGraphicFramePr>
+            <a:graphic xmlns:a="http://schemas.openxmlformats.org/drawingml/2006/main">
+              <a:graphicData uri="http://schemas.openxmlformats.org/drawingml/2006/picture">
+                <pic:pic xmlns:pic="http://schemas.openxmlformats.org/drawingml/2006/picture">
+                  <pic:nvPicPr>
+                    <pic:cNvPr id="10" name="Image10" descr="" title=""/>
+                    <pic:cNvPicPr>
+                      <a:picLocks noChangeAspect="1" noChangeArrowheads="1"/>
+                    </pic:cNvPicPr>
+                  </pic:nvPicPr>
+                  <pic:blipFill>
+                    <a:blip r:embed="rId11"/>
+                    <a:stretch>
+                      <a:fillRect/>
+                    </a:stretch>
+                  </pic:blipFill>
+                  <pic:spPr bwMode="auto">
+                    <a:xfrm>
+                      <a:off x="0" y="0"/>
+                      <a:ext cx="6120130" cy="4434840"/>
+                    </a:xfrm>
+                    <a:prstGeom prst="rect">
+                      <a:avLst/>
+                    </a:prstGeom>
+                  </pic:spPr>
+                </pic:pic>
+              </a:graphicData>
+            </a:graphic>
+          </wp:anchor>
+        </w:drawing>
+      </w:r>
+      <w:r>
+        <w:rPr/>
+        <w:br/>
+        <w:t>Subscriber code:</w:t>
+        <w:br/>
+      </w:r>
+      <w:r>
+        <w:br w:type="page"/>
+      </w:r>
+    </w:p>
+    <w:p>
+      <w:pPr>
+        <w:pStyle w:val="Normal"/>
+        <w:bidi w:val="0"/>
+        <w:jc w:val="start"/>
+        <w:rPr/>
+      </w:pPr>
+      <w:r>
+        <w:rPr/>
+        <w:t>Publisher run:</w:t>
+        <w:br/>
+      </w:r>
+      <w:r>
+        <w:drawing>
+          <wp:anchor behindDoc="0" distT="0" distB="0" distL="0" distR="0" simplePos="0" locked="0" layoutInCell="0" allowOverlap="1" relativeHeight="12">
+            <wp:simplePos x="0" y="0"/>
+            <wp:positionH relativeFrom="column">
+              <wp:posOffset>0</wp:posOffset>
+            </wp:positionH>
+            <wp:positionV relativeFrom="paragraph">
+              <wp:posOffset>240030</wp:posOffset>
+            </wp:positionV>
+            <wp:extent cx="6120130" cy="3846195"/>
+            <wp:effectExtent l="0" t="0" r="0" b="0"/>
+            <wp:wrapSquare wrapText="largest"/>
+            <wp:docPr id="11" name="Image11" descr="" title=""/>
+            <wp:cNvGraphicFramePr>
+              <a:graphicFrameLocks xmlns:a="http://schemas.openxmlformats.org/drawingml/2006/main" noChangeAspect="1"/>
+            </wp:cNvGraphicFramePr>
+            <a:graphic xmlns:a="http://schemas.openxmlformats.org/drawingml/2006/main">
+              <a:graphicData uri="http://schemas.openxmlformats.org/drawingml/2006/picture">
+                <pic:pic xmlns:pic="http://schemas.openxmlformats.org/drawingml/2006/picture">
+                  <pic:nvPicPr>
+                    <pic:cNvPr id="11" name="Image11" descr="" title=""/>
+                    <pic:cNvPicPr>
+                      <a:picLocks noChangeAspect="1" noChangeArrowheads="1"/>
+                    </pic:cNvPicPr>
+                  </pic:nvPicPr>
+                  <pic:blipFill>
+                    <a:blip r:embed="rId12"/>
+                    <a:stretch>
+                      <a:fillRect/>
+                    </a:stretch>
+                  </pic:blipFill>
+                  <pic:spPr bwMode="auto">
+                    <a:xfrm>
+                      <a:off x="0" y="0"/>
+                      <a:ext cx="6120130" cy="3846195"/>
+                    </a:xfrm>
+                    <a:prstGeom prst="rect">
+                      <a:avLst/>
+                    </a:prstGeom>
+                  </pic:spPr>
+                </pic:pic>
+              </a:graphicData>
+            </a:graphic>
+          </wp:anchor>
+        </w:drawing>
+      </w:r>
+      <w:r>
+        <w:rPr/>
+        <w:br/>
+        <w:t>Subscriber run:</w:t>
+      </w:r>
+    </w:p>
+    <w:p>
+      <w:pPr>
+        <w:pStyle w:val="Normal"/>
+        <w:bidi w:val="0"/>
+        <w:jc w:val="start"/>
+        <w:rPr/>
+      </w:pPr>
+      <w:r>
+        <w:rPr/>
+        <w:drawing>
+          <wp:anchor behindDoc="0" distT="0" distB="0" distL="0" distR="0" simplePos="0" locked="0" layoutInCell="0" allowOverlap="1" relativeHeight="13">
+            <wp:simplePos x="0" y="0"/>
+            <wp:positionH relativeFrom="column">
+              <wp:posOffset>0</wp:posOffset>
+            </wp:positionH>
+            <wp:positionV relativeFrom="paragraph">
+              <wp:posOffset>50800</wp:posOffset>
+            </wp:positionV>
+            <wp:extent cx="6120130" cy="3846195"/>
+            <wp:effectExtent l="0" t="0" r="0" b="0"/>
+            <wp:wrapSquare wrapText="largest"/>
+            <wp:docPr id="12" name="Image12" descr="" title=""/>
+            <wp:cNvGraphicFramePr>
+              <a:graphicFrameLocks xmlns:a="http://schemas.openxmlformats.org/drawingml/2006/main" noChangeAspect="1"/>
+            </wp:cNvGraphicFramePr>
+            <a:graphic xmlns:a="http://schemas.openxmlformats.org/drawingml/2006/main">
+              <a:graphicData uri="http://schemas.openxmlformats.org/drawingml/2006/picture">
+                <pic:pic xmlns:pic="http://schemas.openxmlformats.org/drawingml/2006/picture">
+                  <pic:nvPicPr>
+                    <pic:cNvPr id="12" name="Image12" descr="" title=""/>
+                    <pic:cNvPicPr>
+                      <a:picLocks noChangeAspect="1" noChangeArrowheads="1"/>
+                    </pic:cNvPicPr>
+                  </pic:nvPicPr>
+                  <pic:blipFill>
+                    <a:blip r:embed="rId13"/>
+                    <a:stretch>
+                      <a:fillRect/>
+                    </a:stretch>
+                  </pic:blipFill>
+                  <pic:spPr bwMode="auto">
+                    <a:xfrm>
+                      <a:off x="0" y="0"/>
+                      <a:ext cx="6120130" cy="3846195"/>
+                    </a:xfrm>
+                    <a:prstGeom prst="rect">
+                      <a:avLst/>
+                    </a:prstGeom>
+                  </pic:spPr>
+                </pic:pic>
+              </a:graphicData>
+            </a:graphic>
+          </wp:anchor>
+        </w:drawing>
+      </w:r>
+    </w:p>
+    <w:p>
+      <w:pPr>
+        <w:pStyle w:val="Normal"/>
+        <w:bidi w:val="0"/>
+        <w:jc w:val="start"/>
+        <w:rPr/>
+      </w:pPr>
+      <w:r>
+        <w:rPr/>
+        <w:t>As we can see despite trying to increase the qos for one side of the communication, it only effects the communication between said side and the broker, the effective qos between the publisher and subscriber is 0 and even if the is retained, the broker doesn’t save the messages for the subscriber since its qos is 0.</w:t>
       </w:r>
     </w:p>
     <w:sectPr>
@@ -492,6 +1391,7 @@
       <w:pgNumType w:fmt="decimal"/>
       <w:formProt w:val="false"/>
       <w:textDirection w:val="lrTb"/>
+      <w:docGrid w:type="default" w:linePitch="100" w:charSpace="0"/>
     </w:sectPr>
   </w:body>
 </w:document>
@@ -511,7 +1411,6 @@
     </w:rPrDefault>
     <w:pPrDefault>
       <w:pPr>
-        <w:widowControl/>
         <w:suppressAutoHyphens w:val="true"/>
       </w:pPr>
     </w:pPrDefault>
@@ -521,7 +1420,10 @@
     <w:qFormat/>
     <w:pPr>
       <w:widowControl/>
+      <w:suppressAutoHyphens w:val="true"/>
       <w:bidi w:val="0"/>
+      <w:spacing w:before="0" w:after="0"/>
+      <w:jc w:val="start"/>
     </w:pPr>
     <w:rPr>
       <w:rFonts w:ascii="Liberation Serif" w:hAnsi="Liberation Serif" w:eastAsia="Noto Serif CJK SC" w:cs="Noto Sans Devanagari"/>

</xml_diff>